<commit_message>
completed assignment 7 and saved cleaned data sets
</commit_message>
<xml_diff>
--- a/Project/deliverables/midterm/Assignment_6_Midterm_Project_Report_O'Malley_Conie.docx
+++ b/Project/deliverables/midterm/Assignment_6_Midterm_Project_Report_O'Malley_Conie.docx
@@ -529,23 +529,7 @@
           <w:sz w:val="20"/>
           <w:szCs w:val="20"/>
         </w:rPr>
-        <w:t xml:space="preserve">Book bans have become a widespread phenomenon in the United States, with Florida emerging as a critical battleground for literary censorship. The issue extends beyond the removal of individual books; it reflects deeper ideological conflicts regarding race, gender identity, and historical narratives in education. Knox (2020) highlights that book bans often suppress perspectives that challenge dominant cultural norms, reinforcing systemic inequalities. </w:t>
-      </w:r>
-      <w:proofErr w:type="spellStart"/>
-      <w:r>
-        <w:rPr>
-          <w:sz w:val="20"/>
-          <w:szCs w:val="20"/>
-        </w:rPr>
-        <w:t>Lycke</w:t>
-      </w:r>
-      <w:proofErr w:type="spellEnd"/>
-      <w:r>
-        <w:rPr>
-          <w:sz w:val="20"/>
-          <w:szCs w:val="20"/>
-        </w:rPr>
-        <w:t xml:space="preserve"> and Lucey (2018) argue that such censorship limits students’ ability to engage critically with democratic principles, reducing their exposure to diverse viewpoints. Florida’s censorship policies have disproportionately targeted works by authors of color </w:t>
+        <w:t xml:space="preserve">Book bans have become a widespread phenomenon in the United States, with Florida emerging as a critical battleground for literary censorship. The issue extends beyond the removal of individual books; it reflects deeper ideological conflicts regarding race, gender identity, and historical narratives in education. Knox (2020) highlights that book bans often suppress perspectives that challenge dominant cultural norms, reinforcing systemic inequalities. Lycke and Lucey (2018) argue that such censorship limits students’ ability to engage critically with democratic principles, reducing their exposure to diverse viewpoints. Florida’s censorship policies have disproportionately targeted works by authors of color </w:t>
       </w:r>
       <w:r>
         <w:rPr>
@@ -687,6 +671,7 @@
       </w:pPr>
       <w:r>
         <w:rPr>
+          <w:noProof/>
           <w:color w:val="000000"/>
           <w:sz w:val="20"/>
           <w:szCs w:val="20"/>
@@ -737,10 +722,7 @@
         <w:pStyle w:val="Heading1"/>
       </w:pPr>
       <w:r>
-        <w:t>5</w:t>
-      </w:r>
-      <w:r>
-        <w:t xml:space="preserve">. </w:t>
+        <w:t xml:space="preserve">5. </w:t>
       </w:r>
       <w:r>
         <w:rPr>
@@ -1085,10 +1067,7 @@
         <w:pStyle w:val="Heading1"/>
       </w:pPr>
       <w:r>
-        <w:t>6.</w:t>
-      </w:r>
-      <w:r>
-        <w:t xml:space="preserve"> </w:t>
+        <w:t xml:space="preserve">6. </w:t>
       </w:r>
       <w:r>
         <w:t>Research Questions</w:t>
@@ -1144,6 +1123,7 @@
           <w:ilvl w:val="0"/>
           <w:numId w:val="4"/>
         </w:numPr>
+        <w:jc w:val="both"/>
         <w:rPr>
           <w:color w:val="000000"/>
           <w:sz w:val="20"/>
@@ -1182,19 +1162,20 @@
           <w:ilvl w:val="0"/>
           <w:numId w:val="4"/>
         </w:numPr>
-        <w:rPr>
-          <w:color w:val="000000"/>
-          <w:sz w:val="20"/>
-          <w:szCs w:val="20"/>
-        </w:rPr>
-      </w:pPr>
-      <w:r>
-        <w:rPr>
-          <w:color w:val="000000"/>
-          <w:sz w:val="20"/>
-          <w:szCs w:val="20"/>
-        </w:rPr>
-        <w:t>How do the stated justifications for banning books align with the actual themes detected through text analysis?</w:t>
+        <w:jc w:val="both"/>
+        <w:rPr>
+          <w:color w:val="000000"/>
+          <w:sz w:val="20"/>
+          <w:szCs w:val="20"/>
+        </w:rPr>
+      </w:pPr>
+      <w:r>
+        <w:rPr>
+          <w:color w:val="000000"/>
+          <w:sz w:val="20"/>
+          <w:szCs w:val="20"/>
+        </w:rPr>
+        <w:t>How do the themes identified through text analysis of banned books align with dominant public concerns about race, gender, and identity as expressed in recent discourse and media narratives?</w:t>
       </w:r>
     </w:p>
     <w:p>
@@ -1204,6 +1185,7 @@
           <w:ilvl w:val="0"/>
           <w:numId w:val="4"/>
         </w:numPr>
+        <w:jc w:val="both"/>
         <w:rPr>
           <w:color w:val="000000"/>
           <w:sz w:val="20"/>
@@ -2001,7 +1983,16 @@
           <w:sz w:val="20"/>
           <w:szCs w:val="20"/>
         </w:rPr>
-        <w:t>The full-text books were obtained from the Project Gutenberg library using the</w:t>
+        <w:t xml:space="preserve">The full-text books were obtained from the Project Gutenberg library using </w:t>
+      </w:r>
+      <w:r>
+        <w:rPr>
+          <w:color w:val="000000"/>
+          <w:sz w:val="20"/>
+          <w:szCs w:val="20"/>
+        </w:rPr>
+        <w:lastRenderedPageBreak/>
+        <w:t>the</w:t>
       </w:r>
       <w:r>
         <w:rPr>
@@ -2038,16 +2029,7 @@
           <w:sz w:val="20"/>
           <w:szCs w:val="20"/>
         </w:rPr>
-        <w:t xml:space="preserve">package in R, which allows for seamless access to public domain texts. Initially, an attempt was made to retrieve a completely random sample, but due to limitations in full-text availability, the selection process was adjusted to include only </w:t>
-      </w:r>
-      <w:r>
-        <w:rPr>
-          <w:color w:val="000000"/>
-          <w:sz w:val="20"/>
-          <w:szCs w:val="20"/>
-        </w:rPr>
-        <w:lastRenderedPageBreak/>
-        <w:t>books from each state’s banned books list that were available in the library</w:t>
+        <w:t>package in R, which allows for seamless access to public domain texts. Initially, an attempt was made to retrieve a completely random sample, but due to limitations in full-text availability, the selection process was adjusted to include only books from each state’s banned books list that were available in the library</w:t>
       </w:r>
       <w:r>
         <w:rPr>
@@ -2226,14 +2208,14 @@
           <w:sz w:val="20"/>
           <w:szCs w:val="20"/>
         </w:rPr>
-        <w:t xml:space="preserve">Given the importance of thematic metadata in my analysis, I explored multiple retrieval methods to ensure comprehensive data collection. My initial approach involved developing a custom web scraping function to extract book descriptions and assigned thematic categories from online sources. This method aimed to automate data extraction directly from publicly available book repositories. However, security measures, dynamic page loading, and </w:t>
-      </w:r>
-      <w:r>
-        <w:rPr>
-          <w:sz w:val="20"/>
-          <w:szCs w:val="20"/>
-        </w:rPr>
-        <w:t>inconsistencies in site structure rendered this technique unreliable, preventing complete retrieval of the necessary metadata.</w:t>
+        <w:t xml:space="preserve">Given the importance of thematic metadata in my analysis, I explored multiple retrieval methods to ensure comprehensive data collection. My initial approach involved developing a custom web scraping </w:t>
+      </w:r>
+      <w:r>
+        <w:rPr>
+          <w:sz w:val="20"/>
+          <w:szCs w:val="20"/>
+        </w:rPr>
+        <w:t>function to extract book descriptions and assigned thematic categories from online sources. This method aimed to automate data extraction directly from publicly available book repositories. However, security measures, dynamic page loading, and inconsistencies in site structure rendered this technique unreliable, preventing complete retrieval of the necessary metadata.</w:t>
       </w:r>
     </w:p>
     <w:p>
@@ -2364,7 +2346,15 @@
           <w:sz w:val="20"/>
           <w:szCs w:val="20"/>
         </w:rPr>
-        <w:t xml:space="preserve">Once the text was tokenized and lemmatized, a preliminary analysis of the cleaned dataset exposed several persistent issues. The </w:t>
+        <w:t xml:space="preserve">Once the text was tokenized and lemmatized, a preliminary analysis of the cleaned dataset exposed </w:t>
+      </w:r>
+      <w:r>
+        <w:rPr>
+          <w:sz w:val="20"/>
+          <w:szCs w:val="20"/>
+        </w:rPr>
+        <w:lastRenderedPageBreak/>
+        <w:t xml:space="preserve">several persistent issues. The </w:t>
       </w:r>
       <w:r>
         <w:rPr>
@@ -2387,16 +2377,7 @@
           <w:sz w:val="20"/>
           <w:szCs w:val="20"/>
         </w:rPr>
-        <w:t xml:space="preserve">chapter headings and </w:t>
-      </w:r>
-      <w:r>
-        <w:rPr>
-          <w:rStyle w:val="s1"/>
-          <w:sz w:val="20"/>
-          <w:szCs w:val="20"/>
-        </w:rPr>
-        <w:lastRenderedPageBreak/>
-        <w:t>excessive whitespace</w:t>
+        <w:t>chapter headings and excessive whitespace</w:t>
       </w:r>
       <w:r>
         <w:rPr>
@@ -2626,13 +2607,23 @@
         </w:rPr>
         <w:t xml:space="preserve"> to better understand the distribution of word frequencies. However, I quickly discovered a significant issue: </w:t>
       </w:r>
+      <w:proofErr w:type="gramStart"/>
       <w:r>
         <w:rPr>
           <w:rStyle w:val="s1"/>
           <w:sz w:val="20"/>
           <w:szCs w:val="20"/>
         </w:rPr>
-        <w:t>a large number of NA values</w:t>
+        <w:t>a large number of</w:t>
+      </w:r>
+      <w:proofErr w:type="gramEnd"/>
+      <w:r>
+        <w:rPr>
+          <w:rStyle w:val="s1"/>
+          <w:sz w:val="20"/>
+          <w:szCs w:val="20"/>
+        </w:rPr>
+        <w:t xml:space="preserve"> NA values</w:t>
       </w:r>
       <w:r>
         <w:rPr>
@@ -2702,7 +2693,14 @@
           <w:sz w:val="20"/>
           <w:szCs w:val="20"/>
         </w:rPr>
-        <w:t xml:space="preserve"> to determine the importance of specific terms relative to their frequency across multiple documents. However, even at this stage, I noticed </w:t>
+        <w:t xml:space="preserve"> to determine the importance of specific terms relative to their frequency across </w:t>
+      </w:r>
+      <w:r>
+        <w:rPr>
+          <w:sz w:val="20"/>
+          <w:szCs w:val="20"/>
+        </w:rPr>
+        <w:t xml:space="preserve">multiple documents. However, even at this stage, I noticed </w:t>
       </w:r>
       <w:r>
         <w:rPr>
@@ -2732,14 +2730,7 @@
           <w:sz w:val="20"/>
           <w:szCs w:val="20"/>
         </w:rPr>
-        <w:t xml:space="preserve">, </w:t>
-      </w:r>
-      <w:r>
-        <w:rPr>
-          <w:sz w:val="20"/>
-          <w:szCs w:val="20"/>
-        </w:rPr>
-        <w:t xml:space="preserve">where I carefully re-examined </w:t>
+        <w:t xml:space="preserve">, where I carefully re-examined </w:t>
       </w:r>
       <w:proofErr w:type="spellStart"/>
       <w:r>
@@ -2839,7 +2830,7 @@
           <w:szCs w:val="20"/>
         </w:rPr>
         <w:drawing>
-          <wp:inline distT="0" distB="0" distL="0" distR="0" wp14:anchorId="72F95E6F" wp14:editId="5DB9DA13">
+          <wp:inline distT="0" distB="0" distL="0" distR="0" wp14:anchorId="72F95E6F" wp14:editId="7F41F66F">
             <wp:extent cx="2731626" cy="2949776"/>
             <wp:effectExtent l="0" t="0" r="0" b="0"/>
             <wp:docPr id="1845984437" name="Picture 1" descr="A graph of a number of words&#10;&#10;AI-generated content may be incorrect."/>
@@ -3068,7 +3059,7 @@
           <w:sz w:val="18"/>
           <w:szCs w:val="18"/>
         </w:rPr>
-        <w:t xml:space="preserve">Goncalves, M. S. O., </w:t>
+        <w:t xml:space="preserve">Goncalves, M. S. O., Langrock, I., </w:t>
       </w:r>
       <w:proofErr w:type="spellStart"/>
       <w:r>
@@ -3077,7 +3068,7 @@
           <w:sz w:val="18"/>
           <w:szCs w:val="18"/>
         </w:rPr>
-        <w:t>Langrock</w:t>
+        <w:t>LaViolette</w:t>
       </w:r>
       <w:proofErr w:type="spellEnd"/>
       <w:r>
@@ -3086,43 +3077,42 @@
           <w:sz w:val="18"/>
           <w:szCs w:val="18"/>
         </w:rPr>
-        <w:t xml:space="preserve">, I., </w:t>
-      </w:r>
-      <w:proofErr w:type="spellStart"/>
-      <w:r>
-        <w:rPr>
+        <w:t>, J., &amp; Spoon, K. (2024). Book bans in political context: Evidence from US schools.</w:t>
+      </w:r>
+      <w:r>
+        <w:rPr>
+          <w:rStyle w:val="apple-converted-space"/>
           <w:color w:val="000000"/>
           <w:sz w:val="18"/>
           <w:szCs w:val="18"/>
         </w:rPr>
-        <w:t>LaViolette</w:t>
-      </w:r>
-      <w:proofErr w:type="spellEnd"/>
-      <w:r>
-        <w:rPr>
+        <w:t> </w:t>
+      </w:r>
+      <w:r>
+        <w:rPr>
+          <w:rStyle w:val="Emphasis"/>
           <w:color w:val="000000"/>
           <w:sz w:val="18"/>
           <w:szCs w:val="18"/>
         </w:rPr>
-        <w:t>, J., &amp; Spoon, K. (2024). Book bans in political context: Evidence from US schools.</w:t>
-      </w:r>
-      <w:r>
-        <w:rPr>
-          <w:rStyle w:val="apple-converted-space"/>
+        <w:t>PNAS Nexus, 3</w:t>
+      </w:r>
+      <w:r>
+        <w:rPr>
           <w:color w:val="000000"/>
           <w:sz w:val="18"/>
           <w:szCs w:val="18"/>
         </w:rPr>
-        <w:t> </w:t>
-      </w:r>
-      <w:r>
-        <w:rPr>
-          <w:rStyle w:val="Emphasis"/>
+        <w:t>(6), Article pgae197.</w:t>
+      </w:r>
+      <w:r>
+        <w:rPr>
+          <w:rStyle w:val="apple-converted-space"/>
           <w:color w:val="000000"/>
           <w:sz w:val="18"/>
           <w:szCs w:val="18"/>
         </w:rPr>
-        <w:t>PNAS Nexus, 3</w:t>
+        <w:t> </w:t>
       </w:r>
       <w:r>
         <w:rPr>
@@ -3130,24 +3120,95 @@
           <w:sz w:val="18"/>
           <w:szCs w:val="18"/>
         </w:rPr>
-        <w:t>(6), Article pgae197.</w:t>
-      </w:r>
-      <w:r>
-        <w:rPr>
-          <w:rStyle w:val="apple-converted-space"/>
+        <w:t>https://doi.org/10.1093/pnasnexus/pgae197</w:t>
+      </w:r>
+    </w:p>
+    <w:p>
+      <w:pPr>
+        <w:pStyle w:val="NormalWeb"/>
+        <w:ind w:left="360" w:hanging="360"/>
+        <w:rPr>
           <w:color w:val="000000"/>
           <w:sz w:val="18"/>
           <w:szCs w:val="18"/>
         </w:rPr>
-        <w:t> </w:t>
-      </w:r>
+      </w:pPr>
       <w:r>
         <w:rPr>
           <w:color w:val="000000"/>
           <w:sz w:val="18"/>
           <w:szCs w:val="18"/>
         </w:rPr>
-        <w:t>https://doi.org/10.1093/pnasnexus/pgae197</w:t>
+        <w:t>Knox, E. (2020).</w:t>
+      </w:r>
+      <w:r>
+        <w:rPr>
+          <w:rStyle w:val="apple-converted-space"/>
+          <w:color w:val="000000"/>
+          <w:sz w:val="18"/>
+          <w:szCs w:val="18"/>
+        </w:rPr>
+        <w:t> </w:t>
+      </w:r>
+      <w:r>
+        <w:rPr>
+          <w:rStyle w:val="Emphasis"/>
+          <w:color w:val="000000"/>
+          <w:sz w:val="18"/>
+          <w:szCs w:val="18"/>
+        </w:rPr>
+        <w:t>Books, censorship, and anti-intellectualism in schools</w:t>
+      </w:r>
+      <w:r>
+        <w:rPr>
+          <w:color w:val="000000"/>
+          <w:sz w:val="18"/>
+          <w:szCs w:val="18"/>
+        </w:rPr>
+        <w:t>. Library Trends,</w:t>
+      </w:r>
+      <w:r>
+        <w:rPr>
+          <w:rStyle w:val="apple-converted-space"/>
+          <w:color w:val="000000"/>
+          <w:sz w:val="18"/>
+          <w:szCs w:val="18"/>
+        </w:rPr>
+        <w:t> </w:t>
+      </w:r>
+      <w:r>
+        <w:rPr>
+          <w:rStyle w:val="Emphasis"/>
+          <w:color w:val="000000"/>
+          <w:sz w:val="18"/>
+          <w:szCs w:val="18"/>
+        </w:rPr>
+        <w:t>69</w:t>
+      </w:r>
+      <w:r>
+        <w:rPr>
+          <w:color w:val="000000"/>
+          <w:sz w:val="18"/>
+          <w:szCs w:val="18"/>
+        </w:rPr>
+        <w:t>(2), 287-306.</w:t>
+      </w:r>
+      <w:r>
+        <w:rPr>
+          <w:rStyle w:val="apple-converted-space"/>
+          <w:color w:val="000000"/>
+          <w:sz w:val="18"/>
+          <w:szCs w:val="18"/>
+        </w:rPr>
+        <w:t> </w:t>
+      </w:r>
+      <w:r>
+        <w:rPr>
+          <w:color w:val="000000"/>
+          <w:sz w:val="18"/>
+          <w:szCs w:val="18"/>
+        </w:rPr>
+        <w:t>https://doi.org/10.1353/lib.2020.0001</w:t>
       </w:r>
     </w:p>
     <w:p>
@@ -3166,105 +3227,7 @@
           <w:sz w:val="18"/>
           <w:szCs w:val="18"/>
         </w:rPr>
-        <w:t>Knox, E. (2020).</w:t>
-      </w:r>
-      <w:r>
-        <w:rPr>
-          <w:rStyle w:val="apple-converted-space"/>
-          <w:color w:val="000000"/>
-          <w:sz w:val="18"/>
-          <w:szCs w:val="18"/>
-        </w:rPr>
-        <w:t> </w:t>
-      </w:r>
-      <w:r>
-        <w:rPr>
-          <w:rStyle w:val="Emphasis"/>
-          <w:color w:val="000000"/>
-          <w:sz w:val="18"/>
-          <w:szCs w:val="18"/>
-        </w:rPr>
-        <w:t>Books, censorship, and anti-intellectualism in schools</w:t>
-      </w:r>
-      <w:r>
-        <w:rPr>
-          <w:color w:val="000000"/>
-          <w:sz w:val="18"/>
-          <w:szCs w:val="18"/>
-        </w:rPr>
-        <w:t>. Library Trends,</w:t>
-      </w:r>
-      <w:r>
-        <w:rPr>
-          <w:rStyle w:val="apple-converted-space"/>
-          <w:color w:val="000000"/>
-          <w:sz w:val="18"/>
-          <w:szCs w:val="18"/>
-        </w:rPr>
-        <w:t> </w:t>
-      </w:r>
-      <w:r>
-        <w:rPr>
-          <w:rStyle w:val="Emphasis"/>
-          <w:color w:val="000000"/>
-          <w:sz w:val="18"/>
-          <w:szCs w:val="18"/>
-        </w:rPr>
-        <w:t>69</w:t>
-      </w:r>
-      <w:r>
-        <w:rPr>
-          <w:color w:val="000000"/>
-          <w:sz w:val="18"/>
-          <w:szCs w:val="18"/>
-        </w:rPr>
-        <w:t>(2), 287-306.</w:t>
-      </w:r>
-      <w:r>
-        <w:rPr>
-          <w:rStyle w:val="apple-converted-space"/>
-          <w:color w:val="000000"/>
-          <w:sz w:val="18"/>
-          <w:szCs w:val="18"/>
-        </w:rPr>
-        <w:t> </w:t>
-      </w:r>
-      <w:r>
-        <w:rPr>
-          <w:color w:val="000000"/>
-          <w:sz w:val="18"/>
-          <w:szCs w:val="18"/>
-        </w:rPr>
-        <w:t>https://doi.org/10.1353/lib.2020.0001</w:t>
-      </w:r>
-    </w:p>
-    <w:p>
-      <w:pPr>
-        <w:pStyle w:val="NormalWeb"/>
-        <w:ind w:left="360" w:hanging="360"/>
-        <w:rPr>
-          <w:color w:val="000000"/>
-          <w:sz w:val="18"/>
-          <w:szCs w:val="18"/>
-        </w:rPr>
-      </w:pPr>
-      <w:proofErr w:type="spellStart"/>
-      <w:r>
-        <w:rPr>
-          <w:color w:val="000000"/>
-          <w:sz w:val="18"/>
-          <w:szCs w:val="18"/>
-        </w:rPr>
-        <w:t>Lycke</w:t>
-      </w:r>
-      <w:proofErr w:type="spellEnd"/>
-      <w:r>
-        <w:rPr>
-          <w:color w:val="000000"/>
-          <w:sz w:val="18"/>
-          <w:szCs w:val="18"/>
-        </w:rPr>
-        <w:t>, K., &amp; Lucey, T. (2018). The messages we miss: Banned books, censored texts, and citizenship.</w:t>
+        <w:t>Lycke, K., &amp; Lucey, T. (2018). The messages we miss: Banned books, censored texts, and citizenship.</w:t>
       </w:r>
       <w:r>
         <w:rPr>
@@ -4446,6 +4409,7 @@
   <w:style w:type="character" w:default="1" w:styleId="DefaultParagraphFont">
     <w:name w:val="Default Paragraph Font"/>
     <w:uiPriority w:val="1"/>
+    <w:semiHidden/>
     <w:unhideWhenUsed/>
   </w:style>
   <w:style w:type="table" w:default="1" w:styleId="TableNormal">
@@ -4668,6 +4632,17 @@
     <w:link w:val="Footer"/>
     <w:uiPriority w:val="99"/>
     <w:rsid w:val="00916177"/>
+  </w:style>
+  <w:style w:type="paragraph" w:styleId="ListParagraph">
+    <w:name w:val="List Paragraph"/>
+    <w:basedOn w:val="Normal"/>
+    <w:uiPriority w:val="34"/>
+    <w:qFormat/>
+    <w:rsid w:val="00E0565D"/>
+    <w:pPr>
+      <w:ind w:left="720"/>
+      <w:contextualSpacing/>
+    </w:pPr>
   </w:style>
 </w:styles>
 </file>

</xml_diff>